<commit_message>
Se agregaran todos los documentos del nuevo semestre
</commit_message>
<xml_diff>
--- a/5toSemestre/Diseño lógico/Control de barrera para automóvil con sensor de presencia.docx
+++ b/5toSemestre/Diseño lógico/Control de barrera para automóvil con sensor de presencia.docx
@@ -70,7 +70,15 @@
           <w:sz w:val="24"/>
           <w:szCs w:val="24"/>
         </w:rPr>
-        <w:t xml:space="preserve">como funciona para poder implementarlo de manera correcta. </w:t>
+        <w:t>cómo</w:t>
+      </w:r>
+      <w:r>
+        <w:rPr>
+          <w:rFonts w:ascii="Arial" w:hAnsi="Arial" w:cs="Arial"/>
+          <w:sz w:val="24"/>
+          <w:szCs w:val="24"/>
+        </w:rPr>
+        <w:t xml:space="preserve"> funciona para poder implementarlo de manera correcta. </w:t>
       </w:r>
     </w:p>
     <w:p>
@@ -89,31 +97,111 @@
           <w:sz w:val="24"/>
           <w:szCs w:val="24"/>
         </w:rPr>
-        <w:t xml:space="preserve">Implementaremos un sistema de control de barrera con sensores de presencia, 1 sensor antes de la barrera y el segundo después de la barrera, el primero se encargará de mandar la señal de que el automóvil se encuentra listo para cruzar </w:t>
-      </w:r>
-      <w:r>
-        <w:rPr>
-          <w:rFonts w:ascii="Arial" w:hAnsi="Arial" w:cs="Arial"/>
-          <w:sz w:val="24"/>
-          <w:szCs w:val="24"/>
-        </w:rPr>
-        <w:t>y levantará la barrera,</w:t>
-      </w:r>
-      <w:r>
-        <w:rPr>
-          <w:rFonts w:ascii="Arial" w:hAnsi="Arial" w:cs="Arial"/>
-          <w:sz w:val="24"/>
-          <w:szCs w:val="24"/>
-        </w:rPr>
-        <w:t xml:space="preserve"> el segundo se encargará de mandar la señal de que el automóvil </w:t>
-      </w:r>
-      <w:r>
-        <w:rPr>
-          <w:rFonts w:ascii="Arial" w:hAnsi="Arial" w:cs="Arial"/>
-          <w:sz w:val="24"/>
-          <w:szCs w:val="24"/>
-        </w:rPr>
-        <w:t>ya cruzó y se encuentra del otro lado, así que bajará la barrera.</w:t>
+        <w:t>Implementaremos un sistema de control de barrera con sensores de presión (Push</w:t>
+      </w:r>
+      <w:r>
+        <w:rPr>
+          <w:rFonts w:ascii="Arial" w:hAnsi="Arial" w:cs="Arial"/>
+          <w:sz w:val="24"/>
+          <w:szCs w:val="24"/>
+        </w:rPr>
+        <w:t xml:space="preserve"> </w:t>
+      </w:r>
+      <w:r>
+        <w:rPr>
+          <w:rFonts w:ascii="Arial" w:hAnsi="Arial" w:cs="Arial"/>
+          <w:sz w:val="24"/>
+          <w:szCs w:val="24"/>
+        </w:rPr>
+        <w:t xml:space="preserve">Buttom), </w:t>
+      </w:r>
+      <w:r>
+        <w:rPr>
+          <w:rFonts w:ascii="Arial" w:hAnsi="Arial" w:cs="Arial"/>
+          <w:sz w:val="24"/>
+          <w:szCs w:val="24"/>
+        </w:rPr>
+        <w:t xml:space="preserve">El primero, </w:t>
+      </w:r>
+      <w:r>
+        <w:rPr>
+          <w:rFonts w:ascii="Arial" w:hAnsi="Arial" w:cs="Arial"/>
+          <w:sz w:val="24"/>
+          <w:szCs w:val="24"/>
+        </w:rPr>
+        <w:t>estará</w:t>
+      </w:r>
+      <w:r>
+        <w:rPr>
+          <w:rFonts w:ascii="Arial" w:hAnsi="Arial" w:cs="Arial"/>
+          <w:sz w:val="24"/>
+          <w:szCs w:val="24"/>
+        </w:rPr>
+        <w:t xml:space="preserve"> </w:t>
+      </w:r>
+      <w:r>
+        <w:rPr>
+          <w:rFonts w:ascii="Arial" w:hAnsi="Arial" w:cs="Arial"/>
+          <w:sz w:val="24"/>
+          <w:szCs w:val="24"/>
+        </w:rPr>
+        <w:t>en</w:t>
+      </w:r>
+      <w:r>
+        <w:rPr>
+          <w:rFonts w:ascii="Arial" w:hAnsi="Arial" w:cs="Arial"/>
+          <w:sz w:val="24"/>
+          <w:szCs w:val="24"/>
+        </w:rPr>
+        <w:t>cargado de la apertura de la pluma</w:t>
+      </w:r>
+      <w:r>
+        <w:rPr>
+          <w:rFonts w:ascii="Arial" w:hAnsi="Arial" w:cs="Arial"/>
+          <w:sz w:val="24"/>
+          <w:szCs w:val="24"/>
+        </w:rPr>
+        <w:t xml:space="preserve"> y mientras esté pulsado, el segundo no funcionará,</w:t>
+      </w:r>
+      <w:r>
+        <w:rPr>
+          <w:rFonts w:ascii="Arial" w:hAnsi="Arial" w:cs="Arial"/>
+          <w:sz w:val="24"/>
+          <w:szCs w:val="24"/>
+        </w:rPr>
+        <w:t xml:space="preserve"> el segundo,</w:t>
+      </w:r>
+      <w:r>
+        <w:rPr>
+          <w:rFonts w:ascii="Arial" w:hAnsi="Arial" w:cs="Arial"/>
+          <w:sz w:val="24"/>
+          <w:szCs w:val="24"/>
+        </w:rPr>
+        <w:t xml:space="preserve"> será el</w:t>
+      </w:r>
+      <w:r>
+        <w:rPr>
+          <w:rFonts w:ascii="Arial" w:hAnsi="Arial" w:cs="Arial"/>
+          <w:sz w:val="24"/>
+          <w:szCs w:val="24"/>
+        </w:rPr>
+        <w:t xml:space="preserve"> encargado de cerrarla</w:t>
+      </w:r>
+      <w:r>
+        <w:rPr>
+          <w:rFonts w:ascii="Arial" w:hAnsi="Arial" w:cs="Arial"/>
+          <w:sz w:val="24"/>
+          <w:szCs w:val="24"/>
+        </w:rPr>
+        <w:t xml:space="preserve"> mientras el primero no esté pulsado</w:t>
+      </w:r>
+      <w:r>
+        <w:rPr>
+          <w:rFonts w:ascii="Arial" w:hAnsi="Arial" w:cs="Arial"/>
+          <w:sz w:val="24"/>
+          <w:szCs w:val="24"/>
+        </w:rPr>
+        <w:t>, además de estar conectado al coteo de automóviles actuales en el estacionamiento, para que cuando llegué al número máximo de estos, impedir el ingreso al estacionamiento, en la parte exterior se llevarán a cabo 1 conteo de los números de automóviles actuales y un segundo display que se va a encargar de mostrar del número máximo de capacidad.</w:t>
       </w:r>
     </w:p>
     <w:p>
@@ -128,21 +216,24 @@
       </w:pPr>
       <w:r>
         <w:rPr>
+          <w:rFonts w:ascii="Arial" w:hAnsi="Arial" w:cs="Arial"/>
           <w:noProof/>
+          <w:sz w:val="24"/>
+          <w:szCs w:val="24"/>
         </w:rPr>
         <w:drawing>
-          <wp:anchor distT="0" distB="0" distL="114300" distR="114300" simplePos="0" relativeHeight="251658240" behindDoc="1" locked="0" layoutInCell="1" allowOverlap="1" wp14:anchorId="04A57FC8" wp14:editId="14A9E381">
+          <wp:anchor distT="0" distB="0" distL="114300" distR="114300" simplePos="0" relativeHeight="251658240" behindDoc="1" locked="0" layoutInCell="1" allowOverlap="1" wp14:anchorId="1EC178E3" wp14:editId="4D3B200B">
             <wp:simplePos x="0" y="0"/>
             <wp:positionH relativeFrom="column">
-              <wp:posOffset>1423670</wp:posOffset>
+              <wp:posOffset>-213517</wp:posOffset>
             </wp:positionH>
             <wp:positionV relativeFrom="paragraph">
-              <wp:posOffset>1069395</wp:posOffset>
+              <wp:posOffset>1151255</wp:posOffset>
             </wp:positionV>
-            <wp:extent cx="2854325" cy="2027555"/>
-            <wp:effectExtent l="0" t="0" r="3175" b="0"/>
+            <wp:extent cx="6204512" cy="2624447"/>
+            <wp:effectExtent l="0" t="0" r="6350" b="5080"/>
             <wp:wrapNone/>
-            <wp:docPr id="244098078" name="Imagen 1" descr="Barreras vehiculares. Controla la entrada y salida de vehículos."/>
+            <wp:docPr id="559728820" name="Imagen 2"/>
             <wp:cNvGraphicFramePr>
               <a:graphicFrameLocks xmlns:a="http://schemas.openxmlformats.org/drawingml/2006/main" noChangeAspect="1"/>
             </wp:cNvGraphicFramePr>
@@ -150,28 +241,26 @@
               <a:graphicData uri="http://schemas.openxmlformats.org/drawingml/2006/picture">
                 <pic:pic xmlns:pic="http://schemas.openxmlformats.org/drawingml/2006/picture">
                   <pic:nvPicPr>
-                    <pic:cNvPr id="0" name="Picture 1" descr="Barreras vehiculares. Controla la entrada y salida de vehículos."/>
+                    <pic:cNvPr id="0" name="Picture 2"/>
                     <pic:cNvPicPr>
                       <a:picLocks noChangeAspect="1" noChangeArrowheads="1"/>
                     </pic:cNvPicPr>
                   </pic:nvPicPr>
-                  <pic:blipFill>
-                    <a:blip r:embed="rId4">
+                  <pic:blipFill rotWithShape="1">
+                    <a:blip r:embed="rId4" cstate="print">
                       <a:extLst>
                         <a:ext uri="{28A0092B-C50C-407E-A947-70E740481C1C}">
                           <a14:useLocalDpi xmlns:a14="http://schemas.microsoft.com/office/drawing/2010/main" val="0"/>
                         </a:ext>
                       </a:extLst>
                     </a:blip>
-                    <a:srcRect/>
-                    <a:stretch>
-                      <a:fillRect/>
-                    </a:stretch>
+                    <a:srcRect l="3822" t="24150" r="14859" b="14718"/>
+                    <a:stretch/>
                   </pic:blipFill>
                   <pic:spPr bwMode="auto">
                     <a:xfrm>
                       <a:off x="0" y="0"/>
-                      <a:ext cx="2854325" cy="2027555"/>
+                      <a:ext cx="6204512" cy="2624447"/>
                     </a:xfrm>
                     <a:prstGeom prst="rect">
                       <a:avLst/>
@@ -180,10 +269,21 @@
                     <a:ln>
                       <a:noFill/>
                     </a:ln>
+                    <a:extLst>
+                      <a:ext uri="{53640926-AAD7-44D8-BBD7-CCE9431645EC}">
+                        <a14:shadowObscured xmlns:a14="http://schemas.microsoft.com/office/drawing/2010/main"/>
+                      </a:ext>
+                    </a:extLst>
                   </pic:spPr>
                 </pic:pic>
               </a:graphicData>
             </a:graphic>
+            <wp14:sizeRelH relativeFrom="margin">
+              <wp14:pctWidth>0</wp14:pctWidth>
+            </wp14:sizeRelH>
+            <wp14:sizeRelV relativeFrom="margin">
+              <wp14:pctHeight>0</wp14:pctHeight>
+            </wp14:sizeRelV>
           </wp:anchor>
         </w:drawing>
       </w:r>
@@ -193,7 +293,23 @@
           <w:sz w:val="24"/>
           <w:szCs w:val="24"/>
         </w:rPr>
-        <w:t>Nuestro trabajó será realizar el circuito correspondiente para que con los datos de los sensores podamos subir y bajar la barrera según corresponda, con ayuda de circuitos lógicos y sus ecuaciones.</w:t>
+        <w:t>Nuestro trabajó será realizar el circuito correspondiente para que con los datos de los sensores</w:t>
+      </w:r>
+      <w:r>
+        <w:rPr>
+          <w:rFonts w:ascii="Arial" w:hAnsi="Arial" w:cs="Arial"/>
+          <w:sz w:val="24"/>
+          <w:szCs w:val="24"/>
+        </w:rPr>
+        <w:t xml:space="preserve"> y la disponibilidad</w:t>
+      </w:r>
+      <w:r>
+        <w:rPr>
+          <w:rFonts w:ascii="Arial" w:hAnsi="Arial" w:cs="Arial"/>
+          <w:sz w:val="24"/>
+          <w:szCs w:val="24"/>
+        </w:rPr>
+        <w:t xml:space="preserve"> podamos subir y bajar la barrera según corresponda, con ayuda de circuitos lógicos y sus ecuaciones.</w:t>
       </w:r>
       <w:r>
         <w:t xml:space="preserve"> </w:t>

</xml_diff>